<commit_message>
uppdaterad gameplan och figur
</commit_message>
<xml_diff>
--- a/Assets/GameDevPlan.docx
+++ b/Assets/GameDevPlan.docx
@@ -2,6 +2,30 @@
 <file path=word/document.xml><?xml version="1.0" encoding="utf-8"?>
 <w:document xmlns:wpc="http://schemas.microsoft.com/office/word/2010/wordprocessingCanvas" xmlns:cx="http://schemas.microsoft.com/office/drawing/2014/chartex" xmlns:cx1="http://schemas.microsoft.com/office/drawing/2015/9/8/chartex" xmlns:cx2="http://schemas.microsoft.com/office/drawing/2015/10/21/chartex" xmlns:cx3="http://schemas.microsoft.com/office/drawing/2016/5/9/chartex" xmlns:cx4="http://schemas.microsoft.com/office/drawing/2016/5/10/chartex" xmlns:cx5="http://schemas.microsoft.com/office/drawing/2016/5/11/chartex" xmlns:cx6="http://schemas.microsoft.com/office/drawing/2016/5/12/chartex" xmlns:cx7="http://schemas.microsoft.com/office/drawing/2016/5/13/chartex" xmlns:cx8="http://schemas.microsoft.com/office/drawing/2016/5/14/chartex" xmlns:mc="http://schemas.openxmlformats.org/markup-compatibility/2006" xmlns:aink="http://schemas.microsoft.com/office/drawing/2016/ink" xmlns:am3d="http://schemas.microsoft.com/office/drawing/2017/model3d" xmlns:o="urn:schemas-microsoft-com:office:office" xmlns:r="http://schemas.openxmlformats.org/officeDocument/2006/relationships" xmlns:m="http://schemas.openxmlformats.org/officeDocument/2006/math" xmlns:v="urn:schemas-microsoft-com:vml" xmlns:wp14="http://schemas.microsoft.com/office/word/2010/wordprocessingDrawing" xmlns:wp="http://schemas.openxmlformats.org/drawingml/2006/wordprocessingDrawing" xmlns:w10="urn:schemas-microsoft-com:office:word" xmlns:w="http://schemas.openxmlformats.org/wordprocessingml/2006/main" xmlns:w14="http://schemas.microsoft.com/office/word/2010/wordml" xmlns:w15="http://schemas.microsoft.com/office/word/2012/wordml" xmlns:w16cid="http://schemas.microsoft.com/office/word/2016/wordml/cid" xmlns:w16se="http://schemas.microsoft.com/office/word/2015/wordml/symex" xmlns:wpg="http://schemas.microsoft.com/office/word/2010/wordprocessingGroup" xmlns:wpi="http://schemas.microsoft.com/office/word/2010/wordprocessingInk" xmlns:wne="http://schemas.microsoft.com/office/word/2006/wordml" xmlns:wps="http://schemas.microsoft.com/office/word/2010/wordprocessingShape" mc:Ignorable="w14 w15 w16se w16cid wp14">
   <w:body>
+    <w:p>
+      <w:pPr>
+        <w:rPr>
+          <w:b/>
+          <w:sz w:val="28"/>
+        </w:rPr>
+      </w:pPr>
+    </w:p>
+    <w:p>
+      <w:pPr>
+        <w:rPr>
+          <w:b/>
+          <w:sz w:val="28"/>
+        </w:rPr>
+      </w:pPr>
+    </w:p>
+    <w:p>
+      <w:pPr>
+        <w:rPr>
+          <w:b/>
+          <w:sz w:val="28"/>
+        </w:rPr>
+      </w:pPr>
+    </w:p>
     <w:p>
       <w:pPr>
         <w:rPr>
@@ -32,7 +56,7 @@
         <mc:AlternateContent>
           <mc:Choice Requires="wps">
             <w:drawing>
-              <wp:anchor distT="0" distB="0" distL="114300" distR="114300" simplePos="0" relativeHeight="251670528" behindDoc="0" locked="0" layoutInCell="1" allowOverlap="1">
+              <wp:anchor distT="0" distB="0" distL="114300" distR="114300" simplePos="0" relativeHeight="251652608" behindDoc="0" locked="0" layoutInCell="1" allowOverlap="1">
                 <wp:simplePos x="0" y="0"/>
                 <wp:positionH relativeFrom="column">
                   <wp:posOffset>3340735</wp:posOffset>
@@ -115,7 +139,7 @@
         <mc:AlternateContent>
           <mc:Choice Requires="wps">
             <w:drawing>
-              <wp:anchor distT="0" distB="0" distL="114300" distR="114300" simplePos="0" relativeHeight="251671552" behindDoc="0" locked="0" layoutInCell="1" allowOverlap="1">
+              <wp:anchor distT="0" distB="0" distL="114300" distR="114300" simplePos="0" relativeHeight="251653632" behindDoc="0" locked="0" layoutInCell="1" allowOverlap="1">
                 <wp:simplePos x="0" y="0"/>
                 <wp:positionH relativeFrom="column">
                   <wp:posOffset>3736975</wp:posOffset>
@@ -192,7 +216,7 @@
           </mc:Choice>
           <mc:Fallback>
             <w:pict>
-              <v:rect id="Rektangel 2" o:spid="_x0000_s1026" style="position:absolute;left:0;text-align:left;margin-left:294.25pt;margin-top:3.7pt;width:127.8pt;height:22.2pt;z-index:251671552;visibility:visible;mso-wrap-style:square;mso-wrap-distance-left:9pt;mso-wrap-distance-top:0;mso-wrap-distance-right:9pt;mso-wrap-distance-bottom:0;mso-position-horizontal:absolute;mso-position-horizontal-relative:text;mso-position-vertical:absolute;mso-position-vertical-relative:text;v-text-anchor:middle" o:gfxdata="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" fillcolor="white [3212]" strokecolor="#1f3763 [1604]" strokeweight="1pt">
+              <v:rect id="Rektangel 2" o:spid="_x0000_s1026" style="position:absolute;left:0;text-align:left;margin-left:294.25pt;margin-top:3.7pt;width:127.8pt;height:22.2pt;z-index:251653632;visibility:visible;mso-wrap-style:square;mso-wrap-distance-left:9pt;mso-wrap-distance-top:0;mso-wrap-distance-right:9pt;mso-wrap-distance-bottom:0;mso-position-horizontal:absolute;mso-position-horizontal-relative:text;mso-position-vertical:absolute;mso-position-vertical-relative:text;v-text-anchor:middle" o:gfxdata="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" fillcolor="white [3212]" strokecolor="#1f3763 [1604]" strokeweight="1pt">
                 <v:textbox>
                   <w:txbxContent>
                     <w:p>
@@ -250,7 +274,7 @@
         <mc:AlternateContent>
           <mc:Choice Requires="wps">
             <w:drawing>
-              <wp:anchor distT="0" distB="0" distL="114300" distR="114300" simplePos="0" relativeHeight="251672576" behindDoc="0" locked="0" layoutInCell="1" allowOverlap="1">
+              <wp:anchor distT="0" distB="0" distL="114300" distR="114300" simplePos="0" relativeHeight="251654656" behindDoc="0" locked="0" layoutInCell="1" allowOverlap="1">
                 <wp:simplePos x="0" y="0"/>
                 <wp:positionH relativeFrom="column">
                   <wp:posOffset>3736975</wp:posOffset>
@@ -327,7 +351,7 @@
           </mc:Choice>
           <mc:Fallback>
             <w:pict>
-              <v:rect id="Rektangel 3" o:spid="_x0000_s1027" style="position:absolute;left:0;text-align:left;margin-left:294.25pt;margin-top:2.35pt;width:127.8pt;height:22.2pt;z-index:251672576;visibility:visible;mso-wrap-style:square;mso-wrap-distance-left:9pt;mso-wrap-distance-top:0;mso-wrap-distance-right:9pt;mso-wrap-distance-bottom:0;mso-position-horizontal:absolute;mso-position-horizontal-relative:text;mso-position-vertical:absolute;mso-position-vertical-relative:text;v-text-anchor:middle" o:gfxdata="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" fillcolor="white [3212]" strokecolor="#1f3763 [1604]" strokeweight="1pt">
+              <v:rect id="Rektangel 3" o:spid="_x0000_s1027" style="position:absolute;left:0;text-align:left;margin-left:294.25pt;margin-top:2.35pt;width:127.8pt;height:22.2pt;z-index:251654656;visibility:visible;mso-wrap-style:square;mso-wrap-distance-left:9pt;mso-wrap-distance-top:0;mso-wrap-distance-right:9pt;mso-wrap-distance-bottom:0;mso-position-horizontal:absolute;mso-position-horizontal-relative:text;mso-position-vertical:absolute;mso-position-vertical-relative:text;v-text-anchor:middle" o:gfxdata="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" fillcolor="white [3212]" strokecolor="#1f3763 [1604]" strokeweight="1pt">
                 <v:textbox>
                   <w:txbxContent>
                     <w:p>
@@ -358,7 +382,7 @@
         <mc:AlternateContent>
           <mc:Choice Requires="wps">
             <w:drawing>
-              <wp:anchor distT="0" distB="0" distL="114300" distR="114300" simplePos="0" relativeHeight="251675648" behindDoc="0" locked="0" layoutInCell="1" allowOverlap="1">
+              <wp:anchor distT="0" distB="0" distL="114300" distR="114300" simplePos="0" relativeHeight="251656704" behindDoc="0" locked="0" layoutInCell="1" allowOverlap="1">
                 <wp:simplePos x="0" y="0"/>
                 <wp:positionH relativeFrom="column">
                   <wp:posOffset>3847465</wp:posOffset>
@@ -442,7 +466,7 @@
         <mc:AlternateContent>
           <mc:Choice Requires="wps">
             <w:drawing>
-              <wp:anchor distT="0" distB="0" distL="114300" distR="114300" simplePos="0" relativeHeight="251676672" behindDoc="0" locked="0" layoutInCell="1" allowOverlap="1">
+              <wp:anchor distT="0" distB="0" distL="114300" distR="114300" simplePos="0" relativeHeight="251657728" behindDoc="0" locked="0" layoutInCell="1" allowOverlap="1">
                 <wp:simplePos x="0" y="0"/>
                 <wp:positionH relativeFrom="column">
                   <wp:posOffset>4079875</wp:posOffset>
@@ -511,10 +535,13 @@
         </w:numPr>
       </w:pPr>
       <w:r>
+        <w:rPr>
+          <w:noProof/>
+        </w:rPr>
         <mc:AlternateContent>
           <mc:Choice Requires="wps">
             <w:drawing>
-              <wp:anchor distT="0" distB="0" distL="114300" distR="114300" simplePos="0" relativeHeight="251681792" behindDoc="0" locked="0" layoutInCell="1" allowOverlap="1" wp14:anchorId="2BEF4FFE" wp14:editId="16DCA030">
+              <wp:anchor distT="0" distB="0" distL="114300" distR="114300" simplePos="0" relativeHeight="251662848" behindDoc="0" locked="0" layoutInCell="1" allowOverlap="1" wp14:anchorId="2BEF4FFE" wp14:editId="16DCA030">
                 <wp:simplePos x="0" y="0"/>
                 <wp:positionH relativeFrom="column">
                   <wp:posOffset>3862705</wp:posOffset>
@@ -576,10 +603,13 @@
         </mc:AlternateContent>
       </w:r>
       <w:r>
+        <w:rPr>
+          <w:noProof/>
+        </w:rPr>
         <mc:AlternateContent>
           <mc:Choice Requires="wps">
             <w:drawing>
-              <wp:anchor distT="0" distB="0" distL="114300" distR="114300" simplePos="0" relativeHeight="251680768" behindDoc="0" locked="0" layoutInCell="1" allowOverlap="1" wp14:anchorId="076E4E9A" wp14:editId="2DCA2FB4">
+              <wp:anchor distT="0" distB="0" distL="114300" distR="114300" simplePos="0" relativeHeight="251661824" behindDoc="0" locked="0" layoutInCell="1" allowOverlap="1" wp14:anchorId="076E4E9A" wp14:editId="2DCA2FB4">
                 <wp:simplePos x="0" y="0"/>
                 <wp:positionH relativeFrom="column">
                   <wp:posOffset>3752215</wp:posOffset>
@@ -656,7 +686,7 @@
           </mc:Choice>
           <mc:Fallback>
             <w:pict>
-              <v:rect w14:anchorId="076E4E9A" id="Rektangel 12" o:spid="_x0000_s1028" style="position:absolute;left:0;text-align:left;margin-left:295.45pt;margin-top:14.6pt;width:127.8pt;height:22.2pt;z-index:251680768;visibility:visible;mso-wrap-style:square;mso-wrap-distance-left:9pt;mso-wrap-distance-top:0;mso-wrap-distance-right:9pt;mso-wrap-distance-bottom:0;mso-position-horizontal:absolute;mso-position-horizontal-relative:text;mso-position-vertical:absolute;mso-position-vertical-relative:text;v-text-anchor:middle" o:gfxdata="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" fillcolor="white [3212]" strokecolor="#1f3763 [1604]" strokeweight="1pt">
+              <v:rect w14:anchorId="076E4E9A" id="Rektangel 12" o:spid="_x0000_s1028" style="position:absolute;left:0;text-align:left;margin-left:295.45pt;margin-top:14.6pt;width:127.8pt;height:22.2pt;z-index:251661824;visibility:visible;mso-wrap-style:square;mso-wrap-distance-left:9pt;mso-wrap-distance-top:0;mso-wrap-distance-right:9pt;mso-wrap-distance-bottom:0;mso-position-horizontal:absolute;mso-position-horizontal-relative:text;mso-position-vertical:absolute;mso-position-vertical-relative:text;v-text-anchor:middle" o:gfxdata="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" fillcolor="white [3212]" strokecolor="#1f3763 [1604]" strokeweight="1pt">
                 <v:textbox>
                   <w:txbxContent>
                     <w:p>
@@ -681,10 +711,13 @@
         </mc:AlternateContent>
       </w:r>
       <w:r>
+        <w:rPr>
+          <w:noProof/>
+        </w:rPr>
         <mc:AlternateContent>
           <mc:Choice Requires="wps">
             <w:drawing>
-              <wp:anchor distT="0" distB="0" distL="114300" distR="114300" simplePos="0" relativeHeight="251682816" behindDoc="0" locked="0" layoutInCell="1" allowOverlap="1" wp14:anchorId="1BF4472A" wp14:editId="055ACD7C">
+              <wp:anchor distT="0" distB="0" distL="114300" distR="114300" simplePos="0" relativeHeight="251663872" behindDoc="0" locked="0" layoutInCell="1" allowOverlap="1" wp14:anchorId="1BF4472A" wp14:editId="055ACD7C">
                 <wp:simplePos x="0" y="0"/>
                 <wp:positionH relativeFrom="column">
                   <wp:posOffset>4095161</wp:posOffset>
@@ -752,7 +785,7 @@
         <mc:AlternateContent>
           <mc:Choice Requires="wps">
             <w:drawing>
-              <wp:anchor distT="0" distB="0" distL="114300" distR="114300" simplePos="0" relativeHeight="251673600" behindDoc="0" locked="0" layoutInCell="1" allowOverlap="1">
+              <wp:anchor distT="0" distB="0" distL="114300" distR="114300" simplePos="0" relativeHeight="251655680" behindDoc="0" locked="0" layoutInCell="1" allowOverlap="1">
                 <wp:simplePos x="0" y="0"/>
                 <wp:positionH relativeFrom="column">
                   <wp:posOffset>3744595</wp:posOffset>
@@ -831,7 +864,7 @@
           </mc:Choice>
           <mc:Fallback>
             <w:pict>
-              <v:rect id="Rektangel 4" o:spid="_x0000_s1029" style="position:absolute;margin-left:294.85pt;margin-top:18.75pt;width:127.8pt;height:22.2pt;z-index:251673600;visibility:visible;mso-wrap-style:square;mso-wrap-distance-left:9pt;mso-wrap-distance-top:0;mso-wrap-distance-right:9pt;mso-wrap-distance-bottom:0;mso-position-horizontal:absolute;mso-position-horizontal-relative:text;mso-position-vertical:absolute;mso-position-vertical-relative:text;v-text-anchor:middle" o:gfxdata="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" fillcolor="#cfcdcd [2894]" strokecolor="#1f3763 [1604]" strokeweight="1pt">
+              <v:rect id="Rektangel 4" o:spid="_x0000_s1029" style="position:absolute;margin-left:294.85pt;margin-top:18.75pt;width:127.8pt;height:22.2pt;z-index:251655680;visibility:visible;mso-wrap-style:square;mso-wrap-distance-left:9pt;mso-wrap-distance-top:0;mso-wrap-distance-right:9pt;mso-wrap-distance-bottom:0;mso-position-horizontal:absolute;mso-position-horizontal-relative:text;mso-position-vertical:absolute;mso-position-vertical-relative:text;v-text-anchor:middle" o:gfxdata="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" fillcolor="#cfcdcd [2894]" strokecolor="#1f3763 [1604]" strokeweight="1pt">
                 <v:textbox>
                   <w:txbxContent>
                     <w:p>
@@ -884,7 +917,7 @@
         <mc:AlternateContent>
           <mc:Choice Requires="wps">
             <w:drawing>
-              <wp:anchor distT="0" distB="0" distL="114300" distR="114300" simplePos="0" relativeHeight="251676672" behindDoc="0" locked="0" layoutInCell="1" allowOverlap="1">
+              <wp:anchor distT="0" distB="0" distL="114300" distR="114300" simplePos="0" relativeHeight="251658752" behindDoc="0" locked="0" layoutInCell="1" allowOverlap="1">
                 <wp:simplePos x="0" y="0"/>
                 <wp:positionH relativeFrom="column">
                   <wp:posOffset>3767455</wp:posOffset>
@@ -1000,7 +1033,7 @@
           </mc:Choice>
           <mc:Fallback>
             <w:pict>
-              <v:rect id="Rektangel 6" o:spid="_x0000_s1030" style="position:absolute;margin-left:296.65pt;margin-top:4.35pt;width:127.8pt;height:22.2pt;z-index:251676672;visibility:visible;mso-wrap-style:square;mso-wrap-distance-left:9pt;mso-wrap-distance-top:0;mso-wrap-distance-right:9pt;mso-wrap-distance-bottom:0;mso-position-horizontal:absolute;mso-position-horizontal-relative:text;mso-position-vertical:absolute;mso-position-vertical-relative:text;v-text-anchor:middle" o:gfxdata="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" filled="f" stroked="f" strokeweight="1pt">
+              <v:rect id="Rektangel 6" o:spid="_x0000_s1030" style="position:absolute;margin-left:296.65pt;margin-top:4.35pt;width:127.8pt;height:22.2pt;z-index:251658752;visibility:visible;mso-wrap-style:square;mso-wrap-distance-left:9pt;mso-wrap-distance-top:0;mso-wrap-distance-right:9pt;mso-wrap-distance-bottom:0;mso-position-horizontal:absolute;mso-position-horizontal-relative:text;mso-position-vertical:absolute;mso-position-vertical-relative:text;v-text-anchor:middle" o:gfxdata="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" filled="f" stroked="f" strokeweight="1pt">
                 <v:textbox>
                   <w:txbxContent>
                     <w:p>
@@ -1097,7 +1130,7 @@
         <mc:AlternateContent>
           <mc:Choice Requires="wpg">
             <w:drawing>
-              <wp:anchor distT="0" distB="0" distL="114300" distR="114300" simplePos="0" relativeHeight="251666432" behindDoc="0" locked="0" layoutInCell="1" allowOverlap="1">
+              <wp:anchor distT="0" distB="0" distL="114300" distR="114300" simplePos="0" relativeHeight="251651584" behindDoc="0" locked="0" layoutInCell="1" allowOverlap="1">
                 <wp:simplePos x="0" y="0"/>
                 <wp:positionH relativeFrom="margin">
                   <wp:align>right</wp:align>
@@ -1395,7 +1428,7 @@
           </mc:Choice>
           <mc:Fallback>
             <w:pict>
-              <v:group id="Grupp 19" o:spid="_x0000_s1031" style="position:absolute;margin-left:138.4pt;margin-top:3.85pt;width:189.6pt;height:154.8pt;z-index:251666432;mso-position-horizontal:right;mso-position-horizontal-relative:margin" coordsize="24079,19659" o:gfxdata="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">
+              <v:group id="Grupp 19" o:spid="_x0000_s1031" style="position:absolute;margin-left:138.4pt;margin-top:3.85pt;width:189.6pt;height:154.8pt;z-index:251651584;mso-position-horizontal:right;mso-position-horizontal-relative:margin" coordsize="24079,19659" o:gfxdata="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">
                 <v:rect id="Rektangel 7" o:spid="_x0000_s1032" style="position:absolute;width:24079;height:19659;visibility:visible;mso-wrap-style:square;v-text-anchor:middle" o:gfxdata="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" fillcolor="#4472c4 [3204]" strokecolor="#1f3763 [1604]" strokeweight="1pt"/>
                 <v:rect id="Rektangel 8" o:spid="_x0000_s1033" style="position:absolute;left:3810;top:1524;width:16230;height:2819;visibility:visible;mso-wrap-style:square;v-text-anchor:middle" o:gfxdata="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" fillcolor="white [3212]" strokecolor="#1f3763 [1604]" strokeweight="1pt">
                   <v:textbox>
@@ -1569,7 +1602,7 @@
           <w:noProof/>
         </w:rPr>
         <w:drawing>
-          <wp:anchor distT="0" distB="0" distL="114300" distR="114300" simplePos="0" relativeHeight="251677696" behindDoc="0" locked="0" layoutInCell="1" allowOverlap="1">
+          <wp:anchor distT="0" distB="0" distL="114300" distR="114300" simplePos="0" relativeHeight="251659776" behindDoc="0" locked="0" layoutInCell="1" allowOverlap="1">
             <wp:simplePos x="0" y="0"/>
             <wp:positionH relativeFrom="column">
               <wp:posOffset>3189953</wp:posOffset>
@@ -1702,6 +1735,7 @@
         </w:numPr>
       </w:pPr>
       <w:r>
+        <w:lastRenderedPageBreak/>
         <w:t>Vid klick på land skall man hamna</w:t>
       </w:r>
       <w:r>
@@ -1738,7 +1772,7 @@
           <w:sz w:val="28"/>
         </w:rPr>
         <w:drawing>
-          <wp:anchor distT="0" distB="0" distL="114300" distR="114300" simplePos="0" relativeHeight="251678720" behindDoc="0" locked="0" layoutInCell="1" allowOverlap="1">
+          <wp:anchor distT="0" distB="0" distL="114300" distR="114300" simplePos="0" relativeHeight="251660800" behindDoc="0" locked="0" layoutInCell="1" allowOverlap="1">
             <wp:simplePos x="0" y="0"/>
             <wp:positionH relativeFrom="margin">
               <wp:align>right</wp:align>
@@ -1988,13 +2022,18 @@
     </w:p>
     <w:p/>
     <w:p>
+      <w:bookmarkStart w:id="0" w:name="_GoBack"/>
       <w:proofErr w:type="spellStart"/>
       <w:r>
         <w:t>StateMachine</w:t>
       </w:r>
       <w:proofErr w:type="spellEnd"/>
       <w:r>
-        <w:t xml:space="preserve"> – håller reda på vilket tillstånd vi är i</w:t>
+        <w:t xml:space="preserve"> – håller reda på vilket tillstånd vi </w:t>
+      </w:r>
+      <w:bookmarkEnd w:id="0"/>
+      <w:r>
+        <w:t>är i</w:t>
       </w:r>
     </w:p>
     <w:p/>
@@ -2046,12 +2085,25 @@
     <w:p>
       <w:proofErr w:type="spellStart"/>
       <w:r>
+        <w:t>ZoomContry</w:t>
+      </w:r>
+      <w:proofErr w:type="spellEnd"/>
+      <w:r>
+        <w:t xml:space="preserve"> – zoomar in rätt avstånd till landet</w:t>
+      </w:r>
+    </w:p>
+    <w:p>
+      <w:proofErr w:type="spellStart"/>
+      <w:r>
         <w:t>GenerateCities</w:t>
       </w:r>
       <w:proofErr w:type="spellEnd"/>
       <w:r>
         <w:t xml:space="preserve"> – placerar ut städer</w:t>
       </w:r>
+      <w:r>
+        <w:t xml:space="preserve"> </w:t>
+      </w:r>
     </w:p>
     <w:p>
       <w:proofErr w:type="spellStart"/>
@@ -2092,10 +2144,7 @@
     <w:p>
       <w:proofErr w:type="spellStart"/>
       <w:r>
-        <w:t>Hide</w:t>
-      </w:r>
-      <w:r>
-        <w:t>LoadingScreen</w:t>
+        <w:t>HideLoadingScreen</w:t>
       </w:r>
       <w:proofErr w:type="spellEnd"/>
       <w:r>
@@ -2106,6 +2155,7 @@
     <w:p>
       <w:proofErr w:type="spellStart"/>
       <w:r>
+        <w:lastRenderedPageBreak/>
         <w:t>GrabDice</w:t>
       </w:r>
       <w:proofErr w:type="spellEnd"/>
@@ -2166,23 +2216,24 @@
       <w:r>
         <w:t xml:space="preserve"> – hoppar ett steg framåt </w:t>
       </w:r>
-      <w:bookmarkStart w:id="0" w:name="_GoBack"/>
-      <w:bookmarkEnd w:id="0"/>
     </w:p>
     <w:p>
       <w:r>
         <w:t xml:space="preserve">           - back – hoppar tillbaka senaste slaget</w:t>
       </w:r>
     </w:p>
+    <w:p/>
     <w:p>
       <w:proofErr w:type="spellStart"/>
       <w:r>
-        <w:lastRenderedPageBreak/>
         <w:t>ContryFinished</w:t>
       </w:r>
       <w:proofErr w:type="spellEnd"/>
       <w:r>
         <w:t>?</w:t>
+      </w:r>
+      <w:r>
+        <w:t xml:space="preserve"> – gått runt hela landet och lyckats svarat rätt på (avslutnings)frågan i huvudstaden.</w:t>
       </w:r>
     </w:p>
     <w:p/>
@@ -2268,6 +2319,190 @@
       <w:proofErr w:type="spellEnd"/>
       <w:r>
         <w:t>)</w:t>
+      </w:r>
+    </w:p>
+    <w:p/>
+    <w:p/>
+    <w:p>
+      <w:pPr>
+        <w:pStyle w:val="Rubrik2"/>
+      </w:pPr>
+      <w:r>
+        <w:t>Spelregler</w:t>
+      </w:r>
+    </w:p>
+    <w:p>
+      <w:pPr>
+        <w:pStyle w:val="Liststycke"/>
+        <w:numPr>
+          <w:ilvl w:val="0"/>
+          <w:numId w:val="2"/>
+        </w:numPr>
+      </w:pPr>
+      <w:r>
+        <w:t>4-sidig tärning</w:t>
+      </w:r>
+      <w:r>
+        <w:t xml:space="preserve">. </w:t>
+      </w:r>
+    </w:p>
+    <w:p>
+      <w:pPr>
+        <w:pStyle w:val="Liststycke"/>
+        <w:numPr>
+          <w:ilvl w:val="0"/>
+          <w:numId w:val="2"/>
+        </w:numPr>
+      </w:pPr>
+      <w:r>
+        <w:t xml:space="preserve">Starta i </w:t>
+      </w:r>
+      <w:r>
+        <w:t>huvudstaden</w:t>
+      </w:r>
+      <w:r>
+        <w:t xml:space="preserve"> gå en </w:t>
+      </w:r>
+      <w:r>
+        <w:t xml:space="preserve">runda från en stad till stad enligt en slumpvis vald väg. </w:t>
+      </w:r>
+    </w:p>
+    <w:p>
+      <w:pPr>
+        <w:pStyle w:val="Liststycke"/>
+        <w:numPr>
+          <w:ilvl w:val="0"/>
+          <w:numId w:val="2"/>
+        </w:numPr>
+      </w:pPr>
+      <w:r>
+        <w:t xml:space="preserve">Alltid 10 + huvudstaden i ett land. </w:t>
+      </w:r>
+    </w:p>
+    <w:p>
+      <w:pPr>
+        <w:pStyle w:val="Liststycke"/>
+        <w:numPr>
+          <w:ilvl w:val="0"/>
+          <w:numId w:val="2"/>
+        </w:numPr>
+      </w:pPr>
+      <w:r>
+        <w:t xml:space="preserve">Mål i huvudstaden. </w:t>
+      </w:r>
+    </w:p>
+    <w:p>
+      <w:pPr>
+        <w:pStyle w:val="Liststycke"/>
+        <w:numPr>
+          <w:ilvl w:val="0"/>
+          <w:numId w:val="2"/>
+        </w:numPr>
+      </w:pPr>
+      <w:r>
+        <w:t xml:space="preserve">Sista slaget går alltid jämt ut (även om det är överskjutande prickar på tärningen).  </w:t>
+      </w:r>
+    </w:p>
+    <w:p>
+      <w:r>
+        <w:t>Avklarat land markeras och går inte att spela igen i denna runda (men i nästa…)</w:t>
+      </w:r>
+    </w:p>
+    <w:p>
+      <w:r>
+        <w:t xml:space="preserve">Pengar för rätt svar </w:t>
+      </w:r>
+    </w:p>
+    <w:p/>
+    <w:p/>
+    <w:p/>
+    <w:p/>
+    <w:p>
+      <w:r>
+        <w:t>S</w:t>
+      </w:r>
+      <w:r>
+        <w:t>umman</w:t>
+      </w:r>
+      <w:r>
+        <w:t xml:space="preserve"> + spelarnamn</w:t>
+      </w:r>
+      <w:r>
+        <w:t xml:space="preserve"> visas på samma sätt i game som i lobby.  </w:t>
+      </w:r>
+    </w:p>
+    <w:p/>
+    <w:p>
+      <w:r>
+        <w:rPr>
+          <w:noProof/>
+        </w:rPr>
+        <w:drawing>
+          <wp:inline distT="0" distB="0" distL="0" distR="0">
+            <wp:extent cx="5031962" cy="2829924"/>
+            <wp:effectExtent l="0" t="0" r="0" b="8890"/>
+            <wp:docPr id="5" name="Bildobjekt 5" descr="Bildresultat fÃ¶r gui for lowpoly game"/>
+            <wp:cNvGraphicFramePr>
+              <a:graphicFrameLocks xmlns:a="http://schemas.openxmlformats.org/drawingml/2006/main" noChangeAspect="1"/>
+            </wp:cNvGraphicFramePr>
+            <a:graphic xmlns:a="http://schemas.openxmlformats.org/drawingml/2006/main">
+              <a:graphicData uri="http://schemas.openxmlformats.org/drawingml/2006/picture">
+                <pic:pic xmlns:pic="http://schemas.openxmlformats.org/drawingml/2006/picture">
+                  <pic:nvPicPr>
+                    <pic:cNvPr id="0" name="Picture 1" descr="Bildresultat fÃ¶r gui for lowpoly game"/>
+                    <pic:cNvPicPr>
+                      <a:picLocks noChangeAspect="1" noChangeArrowheads="1"/>
+                    </pic:cNvPicPr>
+                  </pic:nvPicPr>
+                  <pic:blipFill>
+                    <a:blip r:embed="rId7" cstate="print">
+                      <a:extLst>
+                        <a:ext uri="{28A0092B-C50C-407E-A947-70E740481C1C}">
+                          <a14:useLocalDpi xmlns:a14="http://schemas.microsoft.com/office/drawing/2010/main" val="0"/>
+                        </a:ext>
+                      </a:extLst>
+                    </a:blip>
+                    <a:srcRect/>
+                    <a:stretch>
+                      <a:fillRect/>
+                    </a:stretch>
+                  </pic:blipFill>
+                  <pic:spPr bwMode="auto">
+                    <a:xfrm>
+                      <a:off x="0" y="0"/>
+                      <a:ext cx="5045662" cy="2837629"/>
+                    </a:xfrm>
+                    <a:prstGeom prst="rect">
+                      <a:avLst/>
+                    </a:prstGeom>
+                    <a:noFill/>
+                    <a:ln>
+                      <a:noFill/>
+                    </a:ln>
+                  </pic:spPr>
+                </pic:pic>
+              </a:graphicData>
+            </a:graphic>
+          </wp:inline>
+        </w:drawing>
+      </w:r>
+    </w:p>
+    <w:p/>
+    <w:p/>
+    <w:p>
+      <w:r>
+        <w:t>Belöning för avklarat land skjuts till senare version.</w:t>
+      </w:r>
+    </w:p>
+    <w:p>
+      <w:r>
+        <w:t>Shop skjut</w:t>
+      </w:r>
+      <w:r>
+        <w:t>s</w:t>
+      </w:r>
+      <w:r>
+        <w:t xml:space="preserve"> till senare version.</w:t>
       </w:r>
     </w:p>
     <w:sectPr>
@@ -2283,6 +2518,119 @@
 <file path=word/numbering.xml><?xml version="1.0" encoding="utf-8"?>
 <w:numbering xmlns:wpc="http://schemas.microsoft.com/office/word/2010/wordprocessingCanvas" xmlns:cx="http://schemas.microsoft.com/office/drawing/2014/chartex" xmlns:cx1="http://schemas.microsoft.com/office/drawing/2015/9/8/chartex" xmlns:cx2="http://schemas.microsoft.com/office/drawing/2015/10/21/chartex" xmlns:cx3="http://schemas.microsoft.com/office/drawing/2016/5/9/chartex" xmlns:cx4="http://schemas.microsoft.com/office/drawing/2016/5/10/chartex" xmlns:cx5="http://schemas.microsoft.com/office/drawing/2016/5/11/chartex" xmlns:cx6="http://schemas.microsoft.com/office/drawing/2016/5/12/chartex" xmlns:cx7="http://schemas.microsoft.com/office/drawing/2016/5/13/chartex" xmlns:cx8="http://schemas.microsoft.com/office/drawing/2016/5/14/chartex" xmlns:mc="http://schemas.openxmlformats.org/markup-compatibility/2006" xmlns:aink="http://schemas.microsoft.com/office/drawing/2016/ink" xmlns:am3d="http://schemas.microsoft.com/office/drawing/2017/model3d" xmlns:o="urn:schemas-microsoft-com:office:office" xmlns:r="http://schemas.openxmlformats.org/officeDocument/2006/relationships" xmlns:m="http://schemas.openxmlformats.org/officeDocument/2006/math" xmlns:v="urn:schemas-microsoft-com:vml" xmlns:wp14="http://schemas.microsoft.com/office/word/2010/wordprocessingDrawing" xmlns:wp="http://schemas.openxmlformats.org/drawingml/2006/wordprocessingDrawing" xmlns:w10="urn:schemas-microsoft-com:office:word" xmlns:w="http://schemas.openxmlformats.org/wordprocessingml/2006/main" xmlns:w14="http://schemas.microsoft.com/office/word/2010/wordml" xmlns:w15="http://schemas.microsoft.com/office/word/2012/wordml" xmlns:w16cid="http://schemas.microsoft.com/office/word/2016/wordml/cid" xmlns:w16se="http://schemas.microsoft.com/office/word/2015/wordml/symex" xmlns:wpg="http://schemas.microsoft.com/office/word/2010/wordprocessingGroup" xmlns:wpi="http://schemas.microsoft.com/office/word/2010/wordprocessingInk" xmlns:wne="http://schemas.microsoft.com/office/word/2006/wordml" xmlns:wps="http://schemas.microsoft.com/office/word/2010/wordprocessingShape" mc:Ignorable="w14 w15 w16se w16cid wp14">
   <w:abstractNum w:abstractNumId="0" w15:restartNumberingAfterBreak="0">
+    <w:nsid w:val="30FC62E9"/>
+    <w:multiLevelType w:val="hybridMultilevel"/>
+    <w:tmpl w:val="C196115C"/>
+    <w:lvl w:ilvl="0" w:tplc="041D0001">
+      <w:start w:val="1"/>
+      <w:numFmt w:val="bullet"/>
+      <w:lvlText w:val=""/>
+      <w:lvlJc w:val="left"/>
+      <w:pPr>
+        <w:ind w:left="720" w:hanging="360"/>
+      </w:pPr>
+      <w:rPr>
+        <w:rFonts w:ascii="Symbol" w:hAnsi="Symbol" w:hint="default"/>
+      </w:rPr>
+    </w:lvl>
+    <w:lvl w:ilvl="1" w:tplc="041D0003" w:tentative="1">
+      <w:start w:val="1"/>
+      <w:numFmt w:val="bullet"/>
+      <w:lvlText w:val="o"/>
+      <w:lvlJc w:val="left"/>
+      <w:pPr>
+        <w:ind w:left="1440" w:hanging="360"/>
+      </w:pPr>
+      <w:rPr>
+        <w:rFonts w:ascii="Courier New" w:hAnsi="Courier New" w:cs="Courier New" w:hint="default"/>
+      </w:rPr>
+    </w:lvl>
+    <w:lvl w:ilvl="2" w:tplc="041D0005" w:tentative="1">
+      <w:start w:val="1"/>
+      <w:numFmt w:val="bullet"/>
+      <w:lvlText w:val=""/>
+      <w:lvlJc w:val="left"/>
+      <w:pPr>
+        <w:ind w:left="2160" w:hanging="360"/>
+      </w:pPr>
+      <w:rPr>
+        <w:rFonts w:ascii="Wingdings" w:hAnsi="Wingdings" w:hint="default"/>
+      </w:rPr>
+    </w:lvl>
+    <w:lvl w:ilvl="3" w:tplc="041D0001" w:tentative="1">
+      <w:start w:val="1"/>
+      <w:numFmt w:val="bullet"/>
+      <w:lvlText w:val=""/>
+      <w:lvlJc w:val="left"/>
+      <w:pPr>
+        <w:ind w:left="2880" w:hanging="360"/>
+      </w:pPr>
+      <w:rPr>
+        <w:rFonts w:ascii="Symbol" w:hAnsi="Symbol" w:hint="default"/>
+      </w:rPr>
+    </w:lvl>
+    <w:lvl w:ilvl="4" w:tplc="041D0003" w:tentative="1">
+      <w:start w:val="1"/>
+      <w:numFmt w:val="bullet"/>
+      <w:lvlText w:val="o"/>
+      <w:lvlJc w:val="left"/>
+      <w:pPr>
+        <w:ind w:left="3600" w:hanging="360"/>
+      </w:pPr>
+      <w:rPr>
+        <w:rFonts w:ascii="Courier New" w:hAnsi="Courier New" w:cs="Courier New" w:hint="default"/>
+      </w:rPr>
+    </w:lvl>
+    <w:lvl w:ilvl="5" w:tplc="041D0005" w:tentative="1">
+      <w:start w:val="1"/>
+      <w:numFmt w:val="bullet"/>
+      <w:lvlText w:val=""/>
+      <w:lvlJc w:val="left"/>
+      <w:pPr>
+        <w:ind w:left="4320" w:hanging="360"/>
+      </w:pPr>
+      <w:rPr>
+        <w:rFonts w:ascii="Wingdings" w:hAnsi="Wingdings" w:hint="default"/>
+      </w:rPr>
+    </w:lvl>
+    <w:lvl w:ilvl="6" w:tplc="041D0001" w:tentative="1">
+      <w:start w:val="1"/>
+      <w:numFmt w:val="bullet"/>
+      <w:lvlText w:val=""/>
+      <w:lvlJc w:val="left"/>
+      <w:pPr>
+        <w:ind w:left="5040" w:hanging="360"/>
+      </w:pPr>
+      <w:rPr>
+        <w:rFonts w:ascii="Symbol" w:hAnsi="Symbol" w:hint="default"/>
+      </w:rPr>
+    </w:lvl>
+    <w:lvl w:ilvl="7" w:tplc="041D0003" w:tentative="1">
+      <w:start w:val="1"/>
+      <w:numFmt w:val="bullet"/>
+      <w:lvlText w:val="o"/>
+      <w:lvlJc w:val="left"/>
+      <w:pPr>
+        <w:ind w:left="5760" w:hanging="360"/>
+      </w:pPr>
+      <w:rPr>
+        <w:rFonts w:ascii="Courier New" w:hAnsi="Courier New" w:cs="Courier New" w:hint="default"/>
+      </w:rPr>
+    </w:lvl>
+    <w:lvl w:ilvl="8" w:tplc="041D0005" w:tentative="1">
+      <w:start w:val="1"/>
+      <w:numFmt w:val="bullet"/>
+      <w:lvlText w:val=""/>
+      <w:lvlJc w:val="left"/>
+      <w:pPr>
+        <w:ind w:left="6480" w:hanging="360"/>
+      </w:pPr>
+      <w:rPr>
+        <w:rFonts w:ascii="Wingdings" w:hAnsi="Wingdings" w:hint="default"/>
+      </w:rPr>
+    </w:lvl>
+  </w:abstractNum>
+  <w:abstractNum w:abstractNumId="1" w15:restartNumberingAfterBreak="0">
     <w:nsid w:val="76880EF8"/>
     <w:multiLevelType w:val="hybridMultilevel"/>
     <w:tmpl w:val="C060BB00"/>
@@ -2395,6 +2743,9 @@
     </w:lvl>
   </w:abstractNum>
   <w:num w:numId="1">
+    <w:abstractNumId w:val="1"/>
+  </w:num>
+  <w:num w:numId="2">
     <w:abstractNumId w:val="0"/>
   </w:num>
 </w:numbering>
@@ -2799,6 +3150,28 @@
     <w:name w:val="Normal"/>
     <w:qFormat/>
   </w:style>
+  <w:style w:type="paragraph" w:styleId="Rubrik2">
+    <w:name w:val="heading 2"/>
+    <w:basedOn w:val="Normal"/>
+    <w:next w:val="Normal"/>
+    <w:link w:val="Rubrik2Char"/>
+    <w:uiPriority w:val="9"/>
+    <w:unhideWhenUsed/>
+    <w:qFormat/>
+    <w:rsid w:val="00B52DE6"/>
+    <w:pPr>
+      <w:keepNext/>
+      <w:keepLines/>
+      <w:spacing w:before="40" w:after="0"/>
+      <w:outlineLvl w:val="1"/>
+    </w:pPr>
+    <w:rPr>
+      <w:rFonts w:asciiTheme="majorHAnsi" w:eastAsiaTheme="majorEastAsia" w:hAnsiTheme="majorHAnsi" w:cstheme="majorBidi"/>
+      <w:color w:val="2F5496" w:themeColor="accent1" w:themeShade="BF"/>
+      <w:sz w:val="26"/>
+      <w:szCs w:val="26"/>
+    </w:rPr>
+  </w:style>
   <w:style w:type="character" w:default="1" w:styleId="Standardstycketeckensnitt">
     <w:name w:val="Default Paragraph Font"/>
     <w:uiPriority w:val="1"/>
@@ -2865,6 +3238,19 @@
       <w:rFonts w:ascii="Segoe UI" w:hAnsi="Segoe UI" w:cs="Segoe UI"/>
       <w:sz w:val="18"/>
       <w:szCs w:val="18"/>
+    </w:rPr>
+  </w:style>
+  <w:style w:type="character" w:customStyle="1" w:styleId="Rubrik2Char">
+    <w:name w:val="Rubrik 2 Char"/>
+    <w:basedOn w:val="Standardstycketeckensnitt"/>
+    <w:link w:val="Rubrik2"/>
+    <w:uiPriority w:val="9"/>
+    <w:rsid w:val="00B52DE6"/>
+    <w:rPr>
+      <w:rFonts w:asciiTheme="majorHAnsi" w:eastAsiaTheme="majorEastAsia" w:hAnsiTheme="majorHAnsi" w:cstheme="majorBidi"/>
+      <w:color w:val="2F5496" w:themeColor="accent1" w:themeShade="BF"/>
+      <w:sz w:val="26"/>
+      <w:szCs w:val="26"/>
     </w:rPr>
   </w:style>
 </w:styles>

</xml_diff>

<commit_message>
lade till en massa resurser
</commit_message>
<xml_diff>
--- a/Assets/GameDevPlan.docx
+++ b/Assets/GameDevPlan.docx
@@ -2,6 +2,305 @@
 <file path=word/document.xml><?xml version="1.0" encoding="utf-8"?>
 <w:document xmlns:wpc="http://schemas.microsoft.com/office/word/2010/wordprocessingCanvas" xmlns:cx="http://schemas.microsoft.com/office/drawing/2014/chartex" xmlns:cx1="http://schemas.microsoft.com/office/drawing/2015/9/8/chartex" xmlns:cx2="http://schemas.microsoft.com/office/drawing/2015/10/21/chartex" xmlns:cx3="http://schemas.microsoft.com/office/drawing/2016/5/9/chartex" xmlns:cx4="http://schemas.microsoft.com/office/drawing/2016/5/10/chartex" xmlns:cx5="http://schemas.microsoft.com/office/drawing/2016/5/11/chartex" xmlns:cx6="http://schemas.microsoft.com/office/drawing/2016/5/12/chartex" xmlns:cx7="http://schemas.microsoft.com/office/drawing/2016/5/13/chartex" xmlns:cx8="http://schemas.microsoft.com/office/drawing/2016/5/14/chartex" xmlns:mc="http://schemas.openxmlformats.org/markup-compatibility/2006" xmlns:aink="http://schemas.microsoft.com/office/drawing/2016/ink" xmlns:am3d="http://schemas.microsoft.com/office/drawing/2017/model3d" xmlns:o="urn:schemas-microsoft-com:office:office" xmlns:r="http://schemas.openxmlformats.org/officeDocument/2006/relationships" xmlns:m="http://schemas.openxmlformats.org/officeDocument/2006/math" xmlns:v="urn:schemas-microsoft-com:vml" xmlns:wp14="http://schemas.microsoft.com/office/word/2010/wordprocessingDrawing" xmlns:wp="http://schemas.openxmlformats.org/drawingml/2006/wordprocessingDrawing" xmlns:w10="urn:schemas-microsoft-com:office:word" xmlns:w="http://schemas.openxmlformats.org/wordprocessingml/2006/main" xmlns:w14="http://schemas.microsoft.com/office/word/2010/wordml" xmlns:w15="http://schemas.microsoft.com/office/word/2012/wordml" xmlns:w16cid="http://schemas.microsoft.com/office/word/2016/wordml/cid" xmlns:w16se="http://schemas.microsoft.com/office/word/2015/wordml/symex" xmlns:wpg="http://schemas.microsoft.com/office/word/2010/wordprocessingGroup" xmlns:wpi="http://schemas.microsoft.com/office/word/2010/wordprocessingInk" xmlns:wne="http://schemas.microsoft.com/office/word/2006/wordml" xmlns:wps="http://schemas.microsoft.com/office/word/2010/wordprocessingShape" mc:Ignorable="w14 w15 w16se w16cid wp14">
   <w:body>
+    <w:p>
+      <w:pPr>
+        <w:pStyle w:val="Rubrik1"/>
+        <w:jc w:val="center"/>
+        <w:rPr>
+          <w:sz w:val="44"/>
+        </w:rPr>
+      </w:pPr>
+      <w:proofErr w:type="spellStart"/>
+      <w:r>
+        <w:rPr>
+          <w:sz w:val="44"/>
+        </w:rPr>
+        <w:t>GameDevPlan</w:t>
+      </w:r>
+      <w:proofErr w:type="spellEnd"/>
+    </w:p>
+    <w:p>
+      <w:pPr>
+        <w:rPr>
+          <w:b/>
+          <w:sz w:val="28"/>
+        </w:rPr>
+      </w:pPr>
+    </w:p>
+    <w:p>
+      <w:pPr>
+        <w:rPr>
+          <w:b/>
+          <w:sz w:val="28"/>
+        </w:rPr>
+      </w:pPr>
+      <w:r>
+        <w:rPr>
+          <w:noProof/>
+        </w:rPr>
+        <w:drawing>
+          <wp:anchor distT="0" distB="0" distL="114300" distR="114300" simplePos="0" relativeHeight="251650559" behindDoc="0" locked="0" layoutInCell="1" allowOverlap="1">
+            <wp:simplePos x="0" y="0"/>
+            <wp:positionH relativeFrom="column">
+              <wp:posOffset>3362104</wp:posOffset>
+            </wp:positionH>
+            <wp:positionV relativeFrom="paragraph">
+              <wp:posOffset>192295</wp:posOffset>
+            </wp:positionV>
+            <wp:extent cx="2539365" cy="1996868"/>
+            <wp:effectExtent l="0" t="0" r="0" b="3810"/>
+            <wp:wrapNone/>
+            <wp:docPr id="26" name="Bildobjekt 26" descr="En bild som visar clipart&#10;&#10;Automatiskt genererad beskrivning"/>
+            <wp:cNvGraphicFramePr>
+              <a:graphicFrameLocks xmlns:a="http://schemas.openxmlformats.org/drawingml/2006/main" noChangeAspect="1"/>
+            </wp:cNvGraphicFramePr>
+            <a:graphic xmlns:a="http://schemas.openxmlformats.org/drawingml/2006/main">
+              <a:graphicData uri="http://schemas.openxmlformats.org/drawingml/2006/picture">
+                <pic:pic xmlns:pic="http://schemas.openxmlformats.org/drawingml/2006/picture">
+                  <pic:nvPicPr>
+                    <pic:cNvPr id="26" name="EU1.jpg"/>
+                    <pic:cNvPicPr/>
+                  </pic:nvPicPr>
+                  <pic:blipFill>
+                    <a:blip r:embed="rId5">
+                      <a:extLst>
+                        <a:ext uri="{28A0092B-C50C-407E-A947-70E740481C1C}">
+                          <a14:useLocalDpi xmlns:a14="http://schemas.microsoft.com/office/drawing/2010/main" val="0"/>
+                        </a:ext>
+                      </a:extLst>
+                    </a:blip>
+                    <a:stretch>
+                      <a:fillRect/>
+                    </a:stretch>
+                  </pic:blipFill>
+                  <pic:spPr>
+                    <a:xfrm>
+                      <a:off x="0" y="0"/>
+                      <a:ext cx="2552168" cy="2006936"/>
+                    </a:xfrm>
+                    <a:prstGeom prst="rect">
+                      <a:avLst/>
+                    </a:prstGeom>
+                  </pic:spPr>
+                </pic:pic>
+              </a:graphicData>
+            </a:graphic>
+            <wp14:sizeRelH relativeFrom="margin">
+              <wp14:pctWidth>0</wp14:pctWidth>
+            </wp14:sizeRelH>
+            <wp14:sizeRelV relativeFrom="margin">
+              <wp14:pctHeight>0</wp14:pctHeight>
+            </wp14:sizeRelV>
+          </wp:anchor>
+        </w:drawing>
+      </w:r>
+      <w:r>
+        <w:rPr>
+          <w:b/>
+          <w:sz w:val="28"/>
+        </w:rPr>
+        <w:t>Introskärm</w:t>
+      </w:r>
+    </w:p>
+    <w:p>
+      <w:pPr>
+        <w:pStyle w:val="Liststycke"/>
+        <w:numPr>
+          <w:ilvl w:val="0"/>
+          <w:numId w:val="1"/>
+        </w:numPr>
+      </w:pPr>
+      <w:proofErr w:type="spellStart"/>
+      <w:r>
+        <w:t>Europia</w:t>
+      </w:r>
+      <w:proofErr w:type="spellEnd"/>
+    </w:p>
+    <w:p>
+      <w:pPr>
+        <w:pStyle w:val="Liststycke"/>
+        <w:numPr>
+          <w:ilvl w:val="0"/>
+          <w:numId w:val="1"/>
+        </w:numPr>
+      </w:pPr>
+      <w:r>
+        <w:t xml:space="preserve">The </w:t>
+      </w:r>
+      <w:proofErr w:type="spellStart"/>
+      <w:r>
+        <w:t>European</w:t>
+      </w:r>
+      <w:proofErr w:type="spellEnd"/>
+    </w:p>
+    <w:p>
+      <w:pPr>
+        <w:pStyle w:val="Liststycke"/>
+        <w:numPr>
+          <w:ilvl w:val="0"/>
+          <w:numId w:val="1"/>
+        </w:numPr>
+      </w:pPr>
+      <w:proofErr w:type="spellStart"/>
+      <w:r>
+        <w:t>EUnite</w:t>
+      </w:r>
+      <w:proofErr w:type="spellEnd"/>
+    </w:p>
+    <w:p>
+      <w:pPr>
+        <w:pStyle w:val="Liststycke"/>
+        <w:numPr>
+          <w:ilvl w:val="0"/>
+          <w:numId w:val="1"/>
+        </w:numPr>
+      </w:pPr>
+      <w:proofErr w:type="spellStart"/>
+      <w:r>
+        <w:t>Engage</w:t>
+      </w:r>
+      <w:proofErr w:type="spellEnd"/>
+    </w:p>
+    <w:p>
+      <w:pPr>
+        <w:pStyle w:val="Liststycke"/>
+        <w:numPr>
+          <w:ilvl w:val="0"/>
+          <w:numId w:val="1"/>
+        </w:numPr>
+      </w:pPr>
+      <w:proofErr w:type="spellStart"/>
+      <w:r>
+        <w:t>QuizEU</w:t>
+      </w:r>
+      <w:proofErr w:type="spellEnd"/>
+    </w:p>
+    <w:p>
+      <w:pPr>
+        <w:rPr>
+          <w:b/>
+          <w:sz w:val="28"/>
+        </w:rPr>
+      </w:pPr>
+    </w:p>
+    <w:p>
+      <w:pPr>
+        <w:rPr>
+          <w:b/>
+          <w:sz w:val="28"/>
+        </w:rPr>
+      </w:pPr>
+      <w:r>
+        <w:rPr>
+          <w:noProof/>
+        </w:rPr>
+        <mc:AlternateContent>
+          <mc:Choice Requires="wps">
+            <w:drawing>
+              <wp:anchor distT="0" distB="0" distL="114300" distR="114300" simplePos="0" relativeHeight="251670016" behindDoc="0" locked="0" layoutInCell="1" allowOverlap="1" wp14:anchorId="59F94CD8" wp14:editId="4C05DA14">
+                <wp:simplePos x="0" y="0"/>
+                <wp:positionH relativeFrom="column">
+                  <wp:posOffset>3833495</wp:posOffset>
+                </wp:positionH>
+                <wp:positionV relativeFrom="paragraph">
+                  <wp:posOffset>56515</wp:posOffset>
+                </wp:positionV>
+                <wp:extent cx="1623060" cy="281940"/>
+                <wp:effectExtent l="0" t="0" r="15240" b="22860"/>
+                <wp:wrapNone/>
+                <wp:docPr id="25" name="Rektangel 25"/>
+                <wp:cNvGraphicFramePr/>
+                <a:graphic xmlns:a="http://schemas.openxmlformats.org/drawingml/2006/main">
+                  <a:graphicData uri="http://schemas.microsoft.com/office/word/2010/wordprocessingShape">
+                    <wps:wsp>
+                      <wps:cNvSpPr/>
+                      <wps:spPr>
+                        <a:xfrm>
+                          <a:off x="0" y="0"/>
+                          <a:ext cx="1623060" cy="281940"/>
+                        </a:xfrm>
+                        <a:prstGeom prst="rect">
+                          <a:avLst/>
+                        </a:prstGeom>
+                        <a:solidFill>
+                          <a:schemeClr val="bg2">
+                            <a:lumMod val="90000"/>
+                          </a:schemeClr>
+                        </a:solidFill>
+                      </wps:spPr>
+                      <wps:style>
+                        <a:lnRef idx="2">
+                          <a:schemeClr val="accent1">
+                            <a:shade val="50000"/>
+                          </a:schemeClr>
+                        </a:lnRef>
+                        <a:fillRef idx="1">
+                          <a:schemeClr val="accent1"/>
+                        </a:fillRef>
+                        <a:effectRef idx="0">
+                          <a:schemeClr val="accent1"/>
+                        </a:effectRef>
+                        <a:fontRef idx="minor">
+                          <a:schemeClr val="lt1"/>
+                        </a:fontRef>
+                      </wps:style>
+                      <wps:txbx>
+                        <w:txbxContent>
+                          <w:p>
+                            <w:pPr>
+                              <w:jc w:val="center"/>
+                              <w:rPr>
+                                <w:color w:val="000000" w:themeColor="text1"/>
+                              </w:rPr>
+                            </w:pPr>
+                            <w:r>
+                              <w:rPr>
+                                <w:color w:val="000000" w:themeColor="text1"/>
+                              </w:rPr>
+                              <w:t>Starta</w:t>
+                            </w:r>
+                          </w:p>
+                        </w:txbxContent>
+                      </wps:txbx>
+                      <wps:bodyPr rot="0" spcFirstLastPara="0" vertOverflow="overflow" horzOverflow="overflow" vert="horz" wrap="square" lIns="91440" tIns="45720" rIns="91440" bIns="45720" numCol="1" spcCol="0" rtlCol="0" fromWordArt="0" anchor="ctr" anchorCtr="0" forceAA="0" compatLnSpc="1">
+                        <a:prstTxWarp prst="textNoShape">
+                          <a:avLst/>
+                        </a:prstTxWarp>
+                        <a:noAutofit/>
+                      </wps:bodyPr>
+                    </wps:wsp>
+                  </a:graphicData>
+                </a:graphic>
+              </wp:anchor>
+            </w:drawing>
+          </mc:Choice>
+          <mc:Fallback>
+            <w:pict>
+              <v:rect w14:anchorId="59F94CD8" id="Rektangel 25" o:spid="_x0000_s1026" style="position:absolute;margin-left:301.85pt;margin-top:4.45pt;width:127.8pt;height:22.2pt;z-index:251670016;visibility:visible;mso-wrap-style:square;mso-wrap-distance-left:9pt;mso-wrap-distance-top:0;mso-wrap-distance-right:9pt;mso-wrap-distance-bottom:0;mso-position-horizontal:absolute;mso-position-horizontal-relative:text;mso-position-vertical:absolute;mso-position-vertical-relative:text;v-text-anchor:middle" o:gfxdata="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" fillcolor="#cfcdcd [2894]" strokecolor="#1f3763 [1604]" strokeweight="1pt">
+                <v:textbox>
+                  <w:txbxContent>
+                    <w:p>
+                      <w:pPr>
+                        <w:jc w:val="center"/>
+                        <w:rPr>
+                          <w:color w:val="000000" w:themeColor="text1"/>
+                        </w:rPr>
+                      </w:pPr>
+                      <w:r>
+                        <w:rPr>
+                          <w:color w:val="000000" w:themeColor="text1"/>
+                        </w:rPr>
+                        <w:t>Starta</w:t>
+                      </w:r>
+                    </w:p>
+                  </w:txbxContent>
+                </v:textbox>
+              </v:rect>
+            </w:pict>
+          </mc:Fallback>
+        </mc:AlternateContent>
+      </w:r>
+    </w:p>
     <w:p>
       <w:pPr>
         <w:rPr>
@@ -216,7 +515,7 @@
           </mc:Choice>
           <mc:Fallback>
             <w:pict>
-              <v:rect id="Rektangel 2" o:spid="_x0000_s1026" style="position:absolute;left:0;text-align:left;margin-left:294.25pt;margin-top:3.7pt;width:127.8pt;height:22.2pt;z-index:251653632;visibility:visible;mso-wrap-style:square;mso-wrap-distance-left:9pt;mso-wrap-distance-top:0;mso-wrap-distance-right:9pt;mso-wrap-distance-bottom:0;mso-position-horizontal:absolute;mso-position-horizontal-relative:text;mso-position-vertical:absolute;mso-position-vertical-relative:text;v-text-anchor:middle" o:gfxdata="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" fillcolor="white [3212]" strokecolor="#1f3763 [1604]" strokeweight="1pt">
+              <v:rect id="Rektangel 2" o:spid="_x0000_s1027" style="position:absolute;left:0;text-align:left;margin-left:294.25pt;margin-top:3.7pt;width:127.8pt;height:22.2pt;z-index:251653632;visibility:visible;mso-wrap-style:square;mso-wrap-distance-left:9pt;mso-wrap-distance-top:0;mso-wrap-distance-right:9pt;mso-wrap-distance-bottom:0;mso-position-horizontal:absolute;mso-position-horizontal-relative:text;mso-position-vertical:absolute;mso-position-vertical-relative:text;v-text-anchor:middle" o:gfxdata="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" fillcolor="white [3212]" strokecolor="#1f3763 [1604]" strokeweight="1pt">
                 <v:textbox>
                   <w:txbxContent>
                     <w:p>
@@ -351,7 +650,7 @@
           </mc:Choice>
           <mc:Fallback>
             <w:pict>
-              <v:rect id="Rektangel 3" o:spid="_x0000_s1027" style="position:absolute;left:0;text-align:left;margin-left:294.25pt;margin-top:2.35pt;width:127.8pt;height:22.2pt;z-index:251654656;visibility:visible;mso-wrap-style:square;mso-wrap-distance-left:9pt;mso-wrap-distance-top:0;mso-wrap-distance-right:9pt;mso-wrap-distance-bottom:0;mso-position-horizontal:absolute;mso-position-horizontal-relative:text;mso-position-vertical:absolute;mso-position-vertical-relative:text;v-text-anchor:middle" o:gfxdata="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" fillcolor="white [3212]" strokecolor="#1f3763 [1604]" strokeweight="1pt">
+              <v:rect id="Rektangel 3" o:spid="_x0000_s1028" style="position:absolute;left:0;text-align:left;margin-left:294.25pt;margin-top:2.35pt;width:127.8pt;height:22.2pt;z-index:251654656;visibility:visible;mso-wrap-style:square;mso-wrap-distance-left:9pt;mso-wrap-distance-top:0;mso-wrap-distance-right:9pt;mso-wrap-distance-bottom:0;mso-position-horizontal:absolute;mso-position-horizontal-relative:text;mso-position-vertical:absolute;mso-position-vertical-relative:text;v-text-anchor:middle" o:gfxdata="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" fillcolor="white [3212]" strokecolor="#1f3763 [1604]" strokeweight="1pt">
                 <v:textbox>
                   <w:txbxContent>
                     <w:p>
@@ -686,7 +985,7 @@
           </mc:Choice>
           <mc:Fallback>
             <w:pict>
-              <v:rect w14:anchorId="076E4E9A" id="Rektangel 12" o:spid="_x0000_s1028" style="position:absolute;left:0;text-align:left;margin-left:295.45pt;margin-top:14.6pt;width:127.8pt;height:22.2pt;z-index:251661824;visibility:visible;mso-wrap-style:square;mso-wrap-distance-left:9pt;mso-wrap-distance-top:0;mso-wrap-distance-right:9pt;mso-wrap-distance-bottom:0;mso-position-horizontal:absolute;mso-position-horizontal-relative:text;mso-position-vertical:absolute;mso-position-vertical-relative:text;v-text-anchor:middle" o:gfxdata="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" fillcolor="white [3212]" strokecolor="#1f3763 [1604]" strokeweight="1pt">
+              <v:rect w14:anchorId="076E4E9A" id="Rektangel 12" o:spid="_x0000_s1029" style="position:absolute;left:0;text-align:left;margin-left:295.45pt;margin-top:14.6pt;width:127.8pt;height:22.2pt;z-index:251661824;visibility:visible;mso-wrap-style:square;mso-wrap-distance-left:9pt;mso-wrap-distance-top:0;mso-wrap-distance-right:9pt;mso-wrap-distance-bottom:0;mso-position-horizontal:absolute;mso-position-horizontal-relative:text;mso-position-vertical:absolute;mso-position-vertical-relative:text;v-text-anchor:middle" o:gfxdata="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" fillcolor="white [3212]" strokecolor="#1f3763 [1604]" strokeweight="1pt">
                 <v:textbox>
                   <w:txbxContent>
                     <w:p>
@@ -864,7 +1163,7 @@
           </mc:Choice>
           <mc:Fallback>
             <w:pict>
-              <v:rect id="Rektangel 4" o:spid="_x0000_s1029" style="position:absolute;margin-left:294.85pt;margin-top:18.75pt;width:127.8pt;height:22.2pt;z-index:251655680;visibility:visible;mso-wrap-style:square;mso-wrap-distance-left:9pt;mso-wrap-distance-top:0;mso-wrap-distance-right:9pt;mso-wrap-distance-bottom:0;mso-position-horizontal:absolute;mso-position-horizontal-relative:text;mso-position-vertical:absolute;mso-position-vertical-relative:text;v-text-anchor:middle" o:gfxdata="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" fillcolor="#cfcdcd [2894]" strokecolor="#1f3763 [1604]" strokeweight="1pt">
+              <v:rect id="Rektangel 4" o:spid="_x0000_s1030" style="position:absolute;margin-left:294.85pt;margin-top:18.75pt;width:127.8pt;height:22.2pt;z-index:251655680;visibility:visible;mso-wrap-style:square;mso-wrap-distance-left:9pt;mso-wrap-distance-top:0;mso-wrap-distance-right:9pt;mso-wrap-distance-bottom:0;mso-position-horizontal:absolute;mso-position-horizontal-relative:text;mso-position-vertical:absolute;mso-position-vertical-relative:text;v-text-anchor:middle" o:gfxdata="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" fillcolor="#cfcdcd [2894]" strokecolor="#1f3763 [1604]" strokeweight="1pt">
                 <v:textbox>
                   <w:txbxContent>
                     <w:p>
@@ -1033,7 +1332,7 @@
           </mc:Choice>
           <mc:Fallback>
             <w:pict>
-              <v:rect id="Rektangel 6" o:spid="_x0000_s1030" style="position:absolute;margin-left:296.65pt;margin-top:4.35pt;width:127.8pt;height:22.2pt;z-index:251658752;visibility:visible;mso-wrap-style:square;mso-wrap-distance-left:9pt;mso-wrap-distance-top:0;mso-wrap-distance-right:9pt;mso-wrap-distance-bottom:0;mso-position-horizontal:absolute;mso-position-horizontal-relative:text;mso-position-vertical:absolute;mso-position-vertical-relative:text;v-text-anchor:middle" o:gfxdata="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" filled="f" stroked="f" strokeweight="1pt">
+              <v:rect id="Rektangel 6" o:spid="_x0000_s1031" style="position:absolute;margin-left:296.65pt;margin-top:4.35pt;width:127.8pt;height:22.2pt;z-index:251658752;visibility:visible;mso-wrap-style:square;mso-wrap-distance-left:9pt;mso-wrap-distance-top:0;mso-wrap-distance-right:9pt;mso-wrap-distance-bottom:0;mso-position-horizontal:absolute;mso-position-horizontal-relative:text;mso-position-vertical:absolute;mso-position-vertical-relative:text;v-text-anchor:middle" o:gfxdata="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" filled="f" stroked="f" strokeweight="1pt">
                 <v:textbox>
                   <w:txbxContent>
                     <w:p>
@@ -1096,9 +1395,6 @@
         </mc:AlternateContent>
       </w:r>
     </w:p>
-    <w:p/>
-    <w:p/>
-    <w:p/>
     <w:p/>
     <w:p/>
     <w:p>
@@ -1428,9 +1724,9 @@
           </mc:Choice>
           <mc:Fallback>
             <w:pict>
-              <v:group id="Grupp 19" o:spid="_x0000_s1031" style="position:absolute;margin-left:138.4pt;margin-top:3.85pt;width:189.6pt;height:154.8pt;z-index:251651584;mso-position-horizontal:right;mso-position-horizontal-relative:margin" coordsize="24079,19659" o:gfxdata="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">
-                <v:rect id="Rektangel 7" o:spid="_x0000_s1032" style="position:absolute;width:24079;height:19659;visibility:visible;mso-wrap-style:square;v-text-anchor:middle" o:gfxdata="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" fillcolor="#4472c4 [3204]" strokecolor="#1f3763 [1604]" strokeweight="1pt"/>
-                <v:rect id="Rektangel 8" o:spid="_x0000_s1033" style="position:absolute;left:3810;top:1524;width:16230;height:2819;visibility:visible;mso-wrap-style:square;v-text-anchor:middle" o:gfxdata="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" fillcolor="white [3212]" strokecolor="#1f3763 [1604]" strokeweight="1pt">
+              <v:group id="Grupp 19" o:spid="_x0000_s1032" style="position:absolute;margin-left:138.4pt;margin-top:3.85pt;width:189.6pt;height:154.8pt;z-index:251651584;mso-position-horizontal:right;mso-position-horizontal-relative:margin" coordsize="24079,19659" o:gfxdata="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">
+                <v:rect id="Rektangel 7" o:spid="_x0000_s1033" style="position:absolute;width:24079;height:19659;visibility:visible;mso-wrap-style:square;v-text-anchor:middle" o:gfxdata="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" fillcolor="#4472c4 [3204]" strokecolor="#1f3763 [1604]" strokeweight="1pt"/>
+                <v:rect id="Rektangel 8" o:spid="_x0000_s1034" style="position:absolute;left:3810;top:1524;width:16230;height:2819;visibility:visible;mso-wrap-style:square;v-text-anchor:middle" o:gfxdata="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" fillcolor="white [3212]" strokecolor="#1f3763 [1604]" strokeweight="1pt">
                   <v:textbox>
                     <w:txbxContent>
                       <w:p>
@@ -1450,7 +1746,7 @@
                     </w:txbxContent>
                   </v:textbox>
                 </v:rect>
-                <v:rect id="Rektangel 9" o:spid="_x0000_s1034" style="position:absolute;left:3886;top:5334;width:16230;height:2819;visibility:visible;mso-wrap-style:square;v-text-anchor:middle" o:gfxdata="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" fillcolor="white [3212]" strokecolor="#1f3763 [1604]" strokeweight="1pt">
+                <v:rect id="Rektangel 9" o:spid="_x0000_s1035" style="position:absolute;left:3886;top:5334;width:16230;height:2819;visibility:visible;mso-wrap-style:square;v-text-anchor:middle" o:gfxdata="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" fillcolor="white [3212]" strokecolor="#1f3763 [1604]" strokeweight="1pt">
                   <v:textbox>
                     <w:txbxContent>
                       <w:p>
@@ -1472,7 +1768,7 @@
                     </w:txbxContent>
                   </v:textbox>
                 </v:rect>
-                <v:rect id="Rektangel 10" o:spid="_x0000_s1035" style="position:absolute;left:3810;top:9677;width:16230;height:2819;visibility:visible;mso-wrap-style:square;v-text-anchor:middle" o:gfxdata="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" fillcolor="#cfcdcd [2894]" strokecolor="#1f3763 [1604]" strokeweight="1pt">
+                <v:rect id="Rektangel 10" o:spid="_x0000_s1036" style="position:absolute;left:3810;top:9677;width:16230;height:2819;visibility:visible;mso-wrap-style:square;v-text-anchor:middle" o:gfxdata="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" fillcolor="#cfcdcd [2894]" strokecolor="#1f3763 [1604]" strokeweight="1pt">
                   <v:textbox>
                     <w:txbxContent>
                       <w:p>
@@ -1492,7 +1788,7 @@
                     </w:txbxContent>
                   </v:textbox>
                 </v:rect>
-                <v:rect id="Rektangel 13" o:spid="_x0000_s1036" style="position:absolute;left:3886;top:15163;width:16230;height:2820;visibility:visible;mso-wrap-style:square;v-text-anchor:middle" o:gfxdata="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" fillcolor="#cfcdcd [2894]" strokecolor="#1f3763 [1604]" strokeweight="1pt">
+                <v:rect id="Rektangel 13" o:spid="_x0000_s1037" style="position:absolute;left:3886;top:15163;width:16230;height:2820;visibility:visible;mso-wrap-style:square;v-text-anchor:middle" o:gfxdata="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" fillcolor="#cfcdcd [2894]" strokecolor="#1f3763 [1604]" strokeweight="1pt">
                   <v:textbox>
                     <w:txbxContent>
                       <w:p>
@@ -1627,7 +1923,7 @@
                     </pic:cNvPicPr>
                   </pic:nvPicPr>
                   <pic:blipFill>
-                    <a:blip r:embed="rId5" cstate="print">
+                    <a:blip r:embed="rId6" cstate="print">
                       <a:extLst>
                         <a:ext uri="{28A0092B-C50C-407E-A947-70E740481C1C}">
                           <a14:useLocalDpi xmlns:a14="http://schemas.microsoft.com/office/drawing/2010/main" val="0"/>
@@ -1735,7 +2031,6 @@
         </w:numPr>
       </w:pPr>
       <w:r>
-        <w:lastRenderedPageBreak/>
         <w:t>Vid klick på land skall man hamna</w:t>
       </w:r>
       <w:r>
@@ -1797,7 +2092,7 @@
                     </pic:cNvPicPr>
                   </pic:nvPicPr>
                   <pic:blipFill>
-                    <a:blip r:embed="rId6" cstate="print">
+                    <a:blip r:embed="rId7" cstate="print">
                       <a:extLst>
                         <a:ext uri="{28A0092B-C50C-407E-A947-70E740481C1C}">
                           <a14:useLocalDpi xmlns:a14="http://schemas.microsoft.com/office/drawing/2010/main" val="0"/>
@@ -2090,6 +2385,7 @@
     <w:p>
       <w:proofErr w:type="spellStart"/>
       <w:r>
+        <w:lastRenderedPageBreak/>
         <w:t>GenerateCities</w:t>
       </w:r>
       <w:proofErr w:type="spellEnd"/>
@@ -2150,7 +2446,6 @@
     <w:p>
       <w:proofErr w:type="spellStart"/>
       <w:r>
-        <w:lastRenderedPageBreak/>
         <w:t>GrabDice</w:t>
       </w:r>
       <w:proofErr w:type="spellEnd"/>
@@ -2261,6 +2556,8 @@
       <w:r>
         <w:t>HideCard</w:t>
       </w:r>
+      <w:bookmarkStart w:id="0" w:name="_GoBack"/>
+      <w:bookmarkEnd w:id="0"/>
       <w:proofErr w:type="spellEnd"/>
     </w:p>
     <w:p>
@@ -2369,7 +2666,6 @@
         <w:pStyle w:val="Rubrik2"/>
       </w:pPr>
       <w:r>
-        <w:lastRenderedPageBreak/>
         <w:t>Spelregler</w:t>
       </w:r>
     </w:p>
@@ -2497,7 +2793,7 @@
                     </pic:cNvPicPr>
                   </pic:nvPicPr>
                   <pic:blipFill>
-                    <a:blip r:embed="rId7" cstate="print">
+                    <a:blip r:embed="rId8" cstate="print">
                       <a:extLst>
                         <a:ext uri="{28A0092B-C50C-407E-A947-70E740481C1C}">
                           <a14:useLocalDpi xmlns:a14="http://schemas.microsoft.com/office/drawing/2010/main" val="0"/>
@@ -2555,7 +2851,6 @@
         <w:rPr>
           <w:noProof/>
         </w:rPr>
-        <w:lastRenderedPageBreak/>
         <w:drawing>
           <wp:inline distT="0" distB="0" distL="0" distR="0">
             <wp:extent cx="5760720" cy="3244850"/>
@@ -2574,7 +2869,7 @@
                     </pic:cNvPicPr>
                   </pic:nvPicPr>
                   <pic:blipFill>
-                    <a:blip r:embed="rId8">
+                    <a:blip r:embed="rId9">
                       <a:extLst>
                         <a:ext uri="{28A0092B-C50C-407E-A947-70E740481C1C}">
                           <a14:useLocalDpi xmlns:a14="http://schemas.microsoft.com/office/drawing/2010/main" val="0"/>
@@ -2607,7 +2902,7 @@
       </w:r>
     </w:p>
     <w:p>
-      <w:hyperlink r:id="rId9" w:history="1">
+      <w:hyperlink r:id="rId10" w:history="1">
         <w:r>
           <w:rPr>
             <w:rStyle w:val="Hyperlnk"/>
@@ -2616,15 +2911,13 @@
         </w:r>
       </w:hyperlink>
     </w:p>
-    <w:p>
-      <w:bookmarkStart w:id="0" w:name="_GoBack"/>
-      <w:bookmarkEnd w:id="0"/>
-    </w:p>
+    <w:p/>
     <w:p>
       <w:r>
         <w:rPr>
           <w:noProof/>
         </w:rPr>
+        <w:lastRenderedPageBreak/>
         <w:drawing>
           <wp:inline distT="0" distB="0" distL="0" distR="0">
             <wp:extent cx="5760720" cy="3244850"/>
@@ -2643,7 +2936,7 @@
                     </pic:cNvPicPr>
                   </pic:nvPicPr>
                   <pic:blipFill>
-                    <a:blip r:embed="rId10">
+                    <a:blip r:embed="rId11">
                       <a:extLst>
                         <a:ext uri="{28A0092B-C50C-407E-A947-70E740481C1C}">
                           <a14:useLocalDpi xmlns:a14="http://schemas.microsoft.com/office/drawing/2010/main" val="0"/>
@@ -2676,7 +2969,7 @@
       </w:r>
     </w:p>
     <w:p>
-      <w:hyperlink r:id="rId11" w:history="1">
+      <w:hyperlink r:id="rId12" w:history="1">
         <w:r>
           <w:rPr>
             <w:rStyle w:val="Hyperlnk"/>
@@ -3331,6 +3624,27 @@
     <w:name w:val="Normal"/>
     <w:qFormat/>
   </w:style>
+  <w:style w:type="paragraph" w:styleId="Rubrik1">
+    <w:name w:val="heading 1"/>
+    <w:basedOn w:val="Normal"/>
+    <w:next w:val="Normal"/>
+    <w:link w:val="Rubrik1Char"/>
+    <w:uiPriority w:val="9"/>
+    <w:qFormat/>
+    <w:rsid w:val="00116661"/>
+    <w:pPr>
+      <w:keepNext/>
+      <w:keepLines/>
+      <w:spacing w:before="240" w:after="0"/>
+      <w:outlineLvl w:val="0"/>
+    </w:pPr>
+    <w:rPr>
+      <w:rFonts w:asciiTheme="majorHAnsi" w:eastAsiaTheme="majorEastAsia" w:hAnsiTheme="majorHAnsi" w:cstheme="majorBidi"/>
+      <w:color w:val="2F5496" w:themeColor="accent1" w:themeShade="BF"/>
+      <w:sz w:val="32"/>
+      <w:szCs w:val="32"/>
+    </w:rPr>
+  </w:style>
   <w:style w:type="paragraph" w:styleId="Rubrik2">
     <w:name w:val="heading 2"/>
     <w:basedOn w:val="Normal"/>
@@ -3455,6 +3769,19 @@
     <w:rPr>
       <w:color w:val="605E5C"/>
       <w:shd w:val="clear" w:color="auto" w:fill="E1DFDD"/>
+    </w:rPr>
+  </w:style>
+  <w:style w:type="character" w:customStyle="1" w:styleId="Rubrik1Char">
+    <w:name w:val="Rubrik 1 Char"/>
+    <w:basedOn w:val="Standardstycketeckensnitt"/>
+    <w:link w:val="Rubrik1"/>
+    <w:uiPriority w:val="9"/>
+    <w:rsid w:val="00116661"/>
+    <w:rPr>
+      <w:rFonts w:asciiTheme="majorHAnsi" w:eastAsiaTheme="majorEastAsia" w:hAnsiTheme="majorHAnsi" w:cstheme="majorBidi"/>
+      <w:color w:val="2F5496" w:themeColor="accent1" w:themeShade="BF"/>
+      <w:sz w:val="32"/>
+      <w:szCs w:val="32"/>
     </w:rPr>
   </w:style>
 </w:styles>

</xml_diff>